<commit_message>
Update the model of Bicycles with sharing energy - Add IBD in PoC package - Add comments on some diagrams - Small modification on report such as Word format
</commit_message>
<xml_diff>
--- a/models/Bicycles with sharing energy - Ishikawa/Shared_Bicycle_with_Energy.docx
+++ b/models/Bicycles with sharing energy - Ishikawa/Shared_Bicycle_with_Energy.docx
@@ -16,7 +16,7 @@
           <w:lang w:val="en-US" w:eastAsia="ja-JP"/>
         </w:rPr>
         <w:drawing>
-          <wp:inline distT="0" distB="0" distL="0" distR="0" wp14:anchorId="4066F541" wp14:editId="48DB8BB7">
+          <wp:inline distT="0" distB="0" distL="0" distR="0" wp14:anchorId="2F6BB3A7" wp14:editId="51D7EACE">
             <wp:extent cx="3272678" cy="942975"/>
             <wp:effectExtent l="19050" t="0" r="3922" b="0"/>
             <wp:docPr id="3" name="図 1" descr="Image result for keio university"/>
@@ -152,20 +152,21 @@
       <w:pPr>
         <w:pStyle w:val="ProjectTitle"/>
         <w:rPr>
-          <w:sz w:val="56"/>
-          <w:szCs w:val="56"/>
-        </w:rPr>
-      </w:pPr>
-      <w:r>
-        <w:rPr>
-          <w:sz w:val="56"/>
-          <w:szCs w:val="56"/>
-        </w:rPr>
-        <w:t>Shared_Bicycle_with_Energy</w:t>
-      </w:r>
-    </w:p>
-    <w:p>
-      <w:pPr>
+          <w:sz w:val="52"/>
+          <w:szCs w:val="52"/>
+        </w:rPr>
+      </w:pPr>
+      <w:r>
+        <w:rPr>
+          <w:sz w:val="52"/>
+          <w:szCs w:val="52"/>
+        </w:rPr>
+        <w:t>Shared bicycles that also share energy</w:t>
+      </w:r>
+    </w:p>
+    <w:p>
+      <w:pPr>
+        <w:wordWrap w:val="0"/>
         <w:jc w:val="right"/>
         <w:rPr>
           <w:rFonts w:asciiTheme="minorHAnsi" w:hAnsiTheme="minorHAnsi" w:cstheme="minorHAnsi"/>
@@ -177,6 +178,19 @@
         </w:rPr>
         <w:t xml:space="preserve">Author: </w:t>
       </w:r>
+      <w:r>
+        <w:rPr>
+          <w:rFonts w:asciiTheme="minorHAnsi" w:hAnsiTheme="minorHAnsi" w:cstheme="minorHAnsi" w:hint="eastAsia"/>
+          <w:lang w:eastAsia="ja-JP"/>
+        </w:rPr>
+        <w:t xml:space="preserve">Hiroyasu </w:t>
+      </w:r>
+      <w:r>
+        <w:rPr>
+          <w:rFonts w:asciiTheme="minorHAnsi" w:hAnsiTheme="minorHAnsi" w:cstheme="minorHAnsi"/>
+        </w:rPr>
+        <w:t>Ishikawa</w:t>
+      </w:r>
     </w:p>
     <w:p>
       <w:pPr>
@@ -189,7 +203,19 @@
         <w:rPr>
           <w:rFonts w:asciiTheme="minorHAnsi" w:hAnsiTheme="minorHAnsi" w:cstheme="minorHAnsi"/>
         </w:rPr>
-        <w:t xml:space="preserve">Revision: </w:t>
+        <w:t>Revision:</w:t>
+      </w:r>
+      <w:r>
+        <w:rPr>
+          <w:rFonts w:asciiTheme="minorHAnsi" w:hAnsiTheme="minorHAnsi" w:cstheme="minorHAnsi"/>
+        </w:rPr>
+        <w:t xml:space="preserve"> 03</w:t>
+      </w:r>
+      <w:r>
+        <w:rPr>
+          <w:rFonts w:asciiTheme="minorHAnsi" w:hAnsiTheme="minorHAnsi" w:cstheme="minorHAnsi"/>
+        </w:rPr>
+        <w:t xml:space="preserve"> </w:t>
       </w:r>
     </w:p>
     <w:p/>
@@ -316,7 +342,7 @@
               <w:rPr>
                 <w:rStyle w:val="DocumentDate"/>
               </w:rPr>
-              <w:t>Date: October 24, 2022</w:t>
+              <w:t>Date: November 07, 2022</w:t>
             </w:r>
           </w:p>
         </w:tc>
@@ -464,12 +490,50 @@
           <w:lang w:eastAsia="ja-JP"/>
         </w:rPr>
       </w:pPr>
-      <w:r>
-        <w:rPr>
-          <w:rFonts w:asciiTheme="minorHAnsi" w:hAnsiTheme="minorHAnsi" w:cstheme="minorHAnsi"/>
-          <w:lang w:eastAsia="ja-JP"/>
-        </w:rPr>
-        <w:t>Comment:. This is a model for a higher quality bicycle sharing service.</w:t>
+    </w:p>
+    <w:p>
+      <w:pPr>
+        <w:rPr>
+          <w:rFonts w:asciiTheme="minorHAnsi" w:hAnsiTheme="minorHAnsi" w:cstheme="minorHAnsi"/>
+          <w:lang w:eastAsia="ja-JP"/>
+        </w:rPr>
+      </w:pPr>
+      <w:r>
+        <w:rPr>
+          <w:rFonts w:asciiTheme="minorHAnsi" w:hAnsiTheme="minorHAnsi" w:cstheme="minorHAnsi"/>
+          <w:lang w:eastAsia="ja-JP"/>
+        </w:rPr>
+        <w:t>This model shows a new bicycle and its energy sharing service.</w:t>
+      </w:r>
+    </w:p>
+    <w:p>
+      <w:pPr>
+        <w:rPr>
+          <w:rFonts w:asciiTheme="minorHAnsi" w:hAnsiTheme="minorHAnsi" w:cstheme="minorHAnsi"/>
+          <w:lang w:eastAsia="ja-JP"/>
+        </w:rPr>
+      </w:pPr>
+      <w:r>
+        <w:rPr>
+          <w:rFonts w:asciiTheme="minorHAnsi" w:hAnsiTheme="minorHAnsi" w:cstheme="minorHAnsi"/>
+          <w:lang w:eastAsia="ja-JP"/>
+        </w:rPr>
+        <w:t>The most core idea of this service is to solve the issues of existing bicycle sharing services by sharing not only bicycles but also energy.</w:t>
+      </w:r>
+    </w:p>
+    <w:p>
+      <w:pPr>
+        <w:rPr>
+          <w:rFonts w:asciiTheme="minorHAnsi" w:hAnsiTheme="minorHAnsi" w:cstheme="minorHAnsi"/>
+          <w:lang w:eastAsia="ja-JP"/>
+        </w:rPr>
+      </w:pPr>
+      <w:r>
+        <w:rPr>
+          <w:rFonts w:asciiTheme="minorHAnsi" w:hAnsiTheme="minorHAnsi" w:cstheme="minorHAnsi"/>
+          <w:lang w:eastAsia="ja-JP"/>
+        </w:rPr>
+        <w:t>In the future, the service could be expanded to a small energy sharing service that distributes small amounts of energy, like a small mobility service for the elderly.</w:t>
       </w:r>
     </w:p>
     <w:p>
@@ -538,7 +602,7 @@
         <w:rPr>
           <w:rFonts w:asciiTheme="minorHAnsi" w:hAnsiTheme="minorHAnsi" w:cstheme="minorHAnsi"/>
         </w:rPr>
-        <w:t>Ideas and Assumption Diagram</w:t>
+        <w:t>Bicycle-energy-sharing Concept</w:t>
       </w:r>
     </w:p>
     <w:p>
@@ -606,7 +670,7 @@
           <w:rFonts w:asciiTheme="minorHAnsi" w:hAnsiTheme="minorHAnsi" w:cstheme="minorHAnsi" w:hint="eastAsia"/>
           <w:lang w:eastAsia="ja-JP"/>
         </w:rPr>
-        <w:t>Concept Model.Data.Ideas and Assumption Diagram</w:t>
+        <w:t>Concept Model.Bicycle-energy-sharing Concept.Bicycle-energy-sharing Concept</w:t>
       </w:r>
     </w:p>
     <w:p>
@@ -639,10 +703,10 @@
           <w:noProof/>
         </w:rPr>
         <w:drawing>
-          <wp:inline distT="0" distB="0" distL="0" distR="0" wp14:anchorId="298BC1CD" wp14:editId="71969289">
-            <wp:extent cx="5943600" cy="3223350"/>
+          <wp:inline distT="0" distB="0" distL="0" distR="0" wp14:anchorId="6357B235" wp14:editId="365C7F22">
+            <wp:extent cx="6188710" cy="2817579"/>
             <wp:effectExtent l="0" t="0" r="0" b="0"/>
-            <wp:docPr id="4" name="Picture -1142727296.jpg" descr="-1142727296.jpg"/>
+            <wp:docPr id="4" name="Picture -662687402.jpg" descr="-662687402.jpg"/>
             <wp:cNvGraphicFramePr>
               <a:graphicFrameLocks xmlns:a="http://schemas.openxmlformats.org/drawingml/2006/main" noChangeAspect="1"/>
             </wp:cNvGraphicFramePr>
@@ -650,7 +714,7 @@
               <a:graphicData uri="http://schemas.openxmlformats.org/drawingml/2006/picture">
                 <pic:pic xmlns:pic="http://schemas.openxmlformats.org/drawingml/2006/picture">
                   <pic:nvPicPr>
-                    <pic:cNvPr id="5" name="-1142727296.jpg"/>
+                    <pic:cNvPr id="5" name="-662687402.jpg"/>
                     <pic:cNvPicPr/>
                   </pic:nvPicPr>
                   <pic:blipFill>
@@ -662,7 +726,7 @@
                   <pic:spPr>
                     <a:xfrm>
                       <a:off x="0" y="0"/>
-                      <a:ext cx="5943600" cy="3223350"/>
+                      <a:ext cx="6188710" cy="2817579"/>
                     </a:xfrm>
                     <a:prstGeom prst="rect">
                       <a:avLst/>
@@ -691,7 +755,8 @@
         <w:rPr>
           <w:rFonts w:asciiTheme="minorHAnsi" w:hAnsiTheme="minorHAnsi" w:cstheme="minorHAnsi"/>
         </w:rPr>
-        <w:t>Diagram Ideas and Assumption Diagram</w:t>
+        <w:lastRenderedPageBreak/>
+        <w:t>Diagram Bicycle-energy-sharing Concept</w:t>
       </w:r>
     </w:p>
     <w:p>
@@ -722,8 +787,7 @@
         <w:rPr>
           <w:rFonts w:asciiTheme="minorHAnsi" w:hAnsiTheme="minorHAnsi" w:cstheme="minorHAnsi"/>
         </w:rPr>
-        <w:lastRenderedPageBreak/>
-        <w:t>Get on Mom or Dad's Bicycle</w:t>
+        <w:t>Product Use Case Diagram</w:t>
       </w:r>
     </w:p>
     <w:p>
@@ -791,7 +855,7 @@
           <w:rFonts w:asciiTheme="minorHAnsi" w:hAnsiTheme="minorHAnsi" w:cstheme="minorHAnsi" w:hint="eastAsia"/>
           <w:lang w:eastAsia="ja-JP"/>
         </w:rPr>
-        <w:t>Concept Model.Get on Mom or Dad's Bicycle.Get on Mom or Dad's Bicycle.Get on Mom or Dad's Bicycle</w:t>
+        <w:t>Concept Model.Product Use Case Diagram</w:t>
       </w:r>
     </w:p>
     <w:p>
@@ -824,10 +888,10 @@
           <w:noProof/>
         </w:rPr>
         <w:drawing>
-          <wp:inline distT="0" distB="0" distL="0" distR="0" wp14:anchorId="38809365" wp14:editId="37A36CD3">
-            <wp:extent cx="5943600" cy="3542574"/>
+          <wp:inline distT="0" distB="0" distL="0" distR="0" wp14:anchorId="15861A10" wp14:editId="54A2A211">
+            <wp:extent cx="6188710" cy="4638275"/>
             <wp:effectExtent l="0" t="0" r="0" b="0"/>
-            <wp:docPr id="6" name="Picture -801191240.jpg" descr="-801191240.jpg"/>
+            <wp:docPr id="6" name="Picture 1048681004.jpg" descr="1048681004.jpg"/>
             <wp:cNvGraphicFramePr>
               <a:graphicFrameLocks xmlns:a="http://schemas.openxmlformats.org/drawingml/2006/main" noChangeAspect="1"/>
             </wp:cNvGraphicFramePr>
@@ -835,7 +899,7 @@
               <a:graphicData uri="http://schemas.openxmlformats.org/drawingml/2006/picture">
                 <pic:pic xmlns:pic="http://schemas.openxmlformats.org/drawingml/2006/picture">
                   <pic:nvPicPr>
-                    <pic:cNvPr id="7" name="-801191240.jpg"/>
+                    <pic:cNvPr id="7" name="1048681004.jpg"/>
                     <pic:cNvPicPr/>
                   </pic:nvPicPr>
                   <pic:blipFill>
@@ -847,7 +911,7 @@
                   <pic:spPr>
                     <a:xfrm>
                       <a:off x="0" y="0"/>
-                      <a:ext cx="5943600" cy="3542574"/>
+                      <a:ext cx="6188710" cy="4638275"/>
                     </a:xfrm>
                     <a:prstGeom prst="rect">
                       <a:avLst/>
@@ -876,7 +940,7 @@
         <w:rPr>
           <w:rFonts w:asciiTheme="minorHAnsi" w:hAnsiTheme="minorHAnsi" w:cstheme="minorHAnsi"/>
         </w:rPr>
-        <w:t>Diagram Get on Mom or Dad's Bicycle</w:t>
+        <w:t>Diagram Product Use Case Diagram</w:t>
       </w:r>
     </w:p>
     <w:p>
@@ -890,7 +954,6 @@
     <w:p>
       <w:pPr>
         <w:pStyle w:val="Heading2"/>
-        <w:pageBreakBefore/>
         <w:numPr>
           <w:ilvl w:val="0"/>
           <w:numId w:val="2"/>
@@ -899,7 +962,7 @@
           <w:tab w:val="clear" w:pos="720"/>
           <w:tab w:val="num" w:pos="900"/>
         </w:tabs>
-        <w:ind w:left="896" w:hanging="539"/>
+        <w:ind w:left="900" w:hanging="540"/>
         <w:rPr>
           <w:rFonts w:asciiTheme="minorHAnsi" w:hAnsiTheme="minorHAnsi" w:cstheme="minorHAnsi"/>
         </w:rPr>
@@ -914,6 +977,7 @@
     </w:p>
     <w:p>
       <w:pPr>
+        <w:keepNext/>
         <w:ind w:left="720"/>
         <w:rPr>
           <w:rFonts w:asciiTheme="minorHAnsi" w:hAnsiTheme="minorHAnsi" w:cstheme="minorHAnsi"/>
@@ -923,6 +987,7 @@
     </w:p>
     <w:p>
       <w:pPr>
+        <w:keepNext/>
         <w:ind w:left="720"/>
         <w:rPr>
           <w:rFonts w:asciiTheme="minorHAnsi" w:hAnsiTheme="minorHAnsi" w:cstheme="minorHAnsi"/>
@@ -949,6 +1014,7 @@
     </w:p>
     <w:p>
       <w:pPr>
+        <w:keepNext/>
         <w:ind w:firstLine="720"/>
         <w:jc w:val="both"/>
         <w:rPr>
@@ -982,6 +1048,7 @@
     </w:p>
     <w:p>
       <w:pPr>
+        <w:keepNext/>
         <w:rPr>
           <w:rFonts w:asciiTheme="minorHAnsi" w:hAnsiTheme="minorHAnsi" w:cstheme="minorHAnsi"/>
           <w:lang w:eastAsia="ja-JP"/>
@@ -1010,8 +1077,8 @@
           <w:noProof/>
         </w:rPr>
         <w:drawing>
-          <wp:inline distT="0" distB="0" distL="0" distR="0" wp14:anchorId="13929A0B" wp14:editId="7A2C6518">
-            <wp:extent cx="5943600" cy="3550155"/>
+          <wp:inline distT="0" distB="0" distL="0" distR="0" wp14:anchorId="7E30403C" wp14:editId="1C1D4ABD">
+            <wp:extent cx="6188710" cy="3696561"/>
             <wp:effectExtent l="0" t="0" r="0" b="0"/>
             <wp:docPr id="8" name="Picture 1867827984.jpg" descr="1867827984.jpg"/>
             <wp:cNvGraphicFramePr>
@@ -1033,7 +1100,7 @@
                   <pic:spPr>
                     <a:xfrm>
                       <a:off x="0" y="0"/>
-                      <a:ext cx="5943600" cy="3550155"/>
+                      <a:ext cx="6188710" cy="3696561"/>
                     </a:xfrm>
                     <a:prstGeom prst="rect">
                       <a:avLst/>
@@ -1076,7 +1143,6 @@
     <w:p>
       <w:pPr>
         <w:pStyle w:val="Heading2"/>
-        <w:pageBreakBefore/>
         <w:numPr>
           <w:ilvl w:val="0"/>
           <w:numId w:val="2"/>
@@ -1085,7 +1151,7 @@
           <w:tab w:val="clear" w:pos="720"/>
           <w:tab w:val="num" w:pos="900"/>
         </w:tabs>
-        <w:ind w:left="896" w:hanging="539"/>
+        <w:ind w:left="900" w:hanging="540"/>
         <w:rPr>
           <w:rFonts w:asciiTheme="minorHAnsi" w:hAnsiTheme="minorHAnsi" w:cstheme="minorHAnsi"/>
         </w:rPr>
@@ -1095,11 +1161,12 @@
           <w:rFonts w:asciiTheme="minorHAnsi" w:hAnsiTheme="minorHAnsi" w:cstheme="minorHAnsi"/>
         </w:rPr>
         <w:lastRenderedPageBreak/>
-        <w:t>Park a bicycle</w:t>
-      </w:r>
-    </w:p>
-    <w:p>
-      <w:pPr>
+        <w:t>Ideas and Assumption Diagram</w:t>
+      </w:r>
+    </w:p>
+    <w:p>
+      <w:pPr>
+        <w:keepNext/>
         <w:ind w:left="720"/>
         <w:rPr>
           <w:rFonts w:asciiTheme="minorHAnsi" w:hAnsiTheme="minorHAnsi" w:cstheme="minorHAnsi"/>
@@ -1109,6 +1176,7 @@
     </w:p>
     <w:p>
       <w:pPr>
+        <w:keepNext/>
         <w:ind w:left="720"/>
         <w:rPr>
           <w:rFonts w:asciiTheme="minorHAnsi" w:hAnsiTheme="minorHAnsi" w:cstheme="minorHAnsi"/>
@@ -1135,6 +1203,7 @@
     </w:p>
     <w:p>
       <w:pPr>
+        <w:keepNext/>
         <w:ind w:firstLine="720"/>
         <w:jc w:val="both"/>
         <w:rPr>
@@ -1163,23 +1232,23 @@
           <w:rFonts w:asciiTheme="minorHAnsi" w:hAnsiTheme="minorHAnsi" w:cstheme="minorHAnsi" w:hint="eastAsia"/>
           <w:lang w:eastAsia="ja-JP"/>
         </w:rPr>
-        <w:t>Concept Model.Park a bicycle.Park a bicycle.Park a bicycle</w:t>
-      </w:r>
-    </w:p>
-    <w:p>
-      <w:pPr>
-        <w:rPr>
-          <w:rFonts w:asciiTheme="minorHAnsi" w:hAnsiTheme="minorHAnsi" w:cstheme="minorHAnsi"/>
-          <w:lang w:eastAsia="ja-JP"/>
-        </w:rPr>
-      </w:pPr>
-    </w:p>
-    <w:p>
-      <w:pPr>
-        <w:ind w:firstLine="720"/>
-        <w:jc w:val="both"/>
-        <w:rPr>
-          <w:rFonts w:asciiTheme="minorHAnsi" w:hAnsiTheme="minorHAnsi" w:cstheme="minorHAnsi"/>
+        <w:t>Concept Model.Data.Ideas and Assumption Diagram</w:t>
+      </w:r>
+    </w:p>
+    <w:p>
+      <w:pPr>
+        <w:keepNext/>
+        <w:rPr>
+          <w:rFonts w:asciiTheme="minorHAnsi" w:hAnsiTheme="minorHAnsi" w:cstheme="minorHAnsi"/>
+          <w:lang w:eastAsia="ja-JP"/>
+        </w:rPr>
+      </w:pPr>
+    </w:p>
+    <w:p>
+      <w:pPr>
+        <w:keepNext/>
+        <w:rPr>
+          <w:rFonts w:asciiTheme="minorHAnsi" w:hAnsiTheme="minorHAnsi" w:cstheme="minorHAnsi" w:hint="eastAsia"/>
           <w:lang w:eastAsia="ja-JP"/>
         </w:rPr>
       </w:pPr>
@@ -1196,10 +1265,10 @@
           <w:noProof/>
         </w:rPr>
         <w:drawing>
-          <wp:inline distT="0" distB="0" distL="0" distR="0" wp14:anchorId="142F4667" wp14:editId="74AC9A7B">
-            <wp:extent cx="5943600" cy="3509021"/>
+          <wp:inline distT="0" distB="0" distL="0" distR="0" wp14:anchorId="2AC901C3" wp14:editId="7C556C27">
+            <wp:extent cx="6188710" cy="3356278"/>
             <wp:effectExtent l="0" t="0" r="0" b="0"/>
-            <wp:docPr id="10" name="Picture -224230240.jpg" descr="-224230240.jpg"/>
+            <wp:docPr id="10" name="Picture -1142727296.jpg" descr="-1142727296.jpg"/>
             <wp:cNvGraphicFramePr>
               <a:graphicFrameLocks xmlns:a="http://schemas.openxmlformats.org/drawingml/2006/main" noChangeAspect="1"/>
             </wp:cNvGraphicFramePr>
@@ -1207,7 +1276,7 @@
               <a:graphicData uri="http://schemas.openxmlformats.org/drawingml/2006/picture">
                 <pic:pic xmlns:pic="http://schemas.openxmlformats.org/drawingml/2006/picture">
                   <pic:nvPicPr>
-                    <pic:cNvPr id="11" name="-224230240.jpg"/>
+                    <pic:cNvPr id="11" name="-1142727296.jpg"/>
                     <pic:cNvPicPr/>
                   </pic:nvPicPr>
                   <pic:blipFill>
@@ -1219,7 +1288,7 @@
                   <pic:spPr>
                     <a:xfrm>
                       <a:off x="0" y="0"/>
-                      <a:ext cx="5943600" cy="3509021"/>
+                      <a:ext cx="6188710" cy="3356278"/>
                     </a:xfrm>
                     <a:prstGeom prst="rect">
                       <a:avLst/>
@@ -1248,7 +1317,7 @@
         <w:rPr>
           <w:rFonts w:asciiTheme="minorHAnsi" w:hAnsiTheme="minorHAnsi" w:cstheme="minorHAnsi"/>
         </w:rPr>
-        <w:t>Diagram Park a bicycle</w:t>
+        <w:t>Diagram Ideas and Assumption Diagram</w:t>
       </w:r>
     </w:p>
     <w:p>
@@ -1279,11 +1348,13 @@
         <w:rPr>
           <w:rFonts w:asciiTheme="minorHAnsi" w:hAnsiTheme="minorHAnsi" w:cstheme="minorHAnsi"/>
         </w:rPr>
-        <w:t>Bicycle-energy-sharing Concept</w:t>
-      </w:r>
-    </w:p>
-    <w:p>
-      <w:pPr>
+        <w:lastRenderedPageBreak/>
+        <w:t>PoC Blocks</w:t>
+      </w:r>
+    </w:p>
+    <w:p>
+      <w:pPr>
+        <w:keepNext/>
         <w:ind w:left="720"/>
         <w:rPr>
           <w:rFonts w:asciiTheme="minorHAnsi" w:hAnsiTheme="minorHAnsi" w:cstheme="minorHAnsi"/>
@@ -1293,6 +1364,7 @@
     </w:p>
     <w:p>
       <w:pPr>
+        <w:keepNext/>
         <w:ind w:left="720"/>
         <w:rPr>
           <w:rFonts w:asciiTheme="minorHAnsi" w:hAnsiTheme="minorHAnsi" w:cstheme="minorHAnsi"/>
@@ -1319,6 +1391,7 @@
     </w:p>
     <w:p>
       <w:pPr>
+        <w:keepNext/>
         <w:ind w:firstLine="720"/>
         <w:jc w:val="both"/>
         <w:rPr>
@@ -1347,21 +1420,21 @@
           <w:rFonts w:asciiTheme="minorHAnsi" w:hAnsiTheme="minorHAnsi" w:cstheme="minorHAnsi" w:hint="eastAsia"/>
           <w:lang w:eastAsia="ja-JP"/>
         </w:rPr>
-        <w:t>Concept Model.Bicycle-energy-sharing Concept.Bicycle-energy-sharing Concept</w:t>
-      </w:r>
-    </w:p>
-    <w:p>
-      <w:pPr>
-        <w:rPr>
-          <w:rFonts w:asciiTheme="minorHAnsi" w:hAnsiTheme="minorHAnsi" w:cstheme="minorHAnsi"/>
-          <w:lang w:eastAsia="ja-JP"/>
-        </w:rPr>
-      </w:pPr>
-    </w:p>
-    <w:p>
-      <w:pPr>
-        <w:ind w:firstLine="720"/>
-        <w:jc w:val="both"/>
+        <w:t>Proof of Concepts.Procurement PoC1.PoC Blocks</w:t>
+      </w:r>
+    </w:p>
+    <w:p>
+      <w:pPr>
+        <w:keepNext/>
+        <w:rPr>
+          <w:rFonts w:asciiTheme="minorHAnsi" w:hAnsiTheme="minorHAnsi" w:cstheme="minorHAnsi"/>
+          <w:lang w:eastAsia="ja-JP"/>
+        </w:rPr>
+      </w:pPr>
+    </w:p>
+    <w:p>
+      <w:pPr>
+        <w:keepNext/>
         <w:rPr>
           <w:rFonts w:asciiTheme="minorHAnsi" w:hAnsiTheme="minorHAnsi" w:cstheme="minorHAnsi"/>
           <w:lang w:eastAsia="ja-JP"/>
@@ -1379,12 +1452,11 @@
         <w:rPr>
           <w:noProof/>
         </w:rPr>
-        <w:lastRenderedPageBreak/>
         <w:drawing>
-          <wp:inline distT="0" distB="0" distL="0" distR="0" wp14:anchorId="1CAF6250" wp14:editId="0F5B53D5">
-            <wp:extent cx="5943600" cy="2628018"/>
+          <wp:inline distT="0" distB="0" distL="0" distR="0" wp14:anchorId="74231DF5" wp14:editId="024141B5">
+            <wp:extent cx="6188710" cy="5345461"/>
             <wp:effectExtent l="0" t="0" r="0" b="0"/>
-            <wp:docPr id="12" name="Picture -662687402.jpg" descr="-662687402.jpg"/>
+            <wp:docPr id="12" name="Picture -528059687.jpg" descr="-528059687.jpg"/>
             <wp:cNvGraphicFramePr>
               <a:graphicFrameLocks xmlns:a="http://schemas.openxmlformats.org/drawingml/2006/main" noChangeAspect="1"/>
             </wp:cNvGraphicFramePr>
@@ -1392,7 +1464,7 @@
               <a:graphicData uri="http://schemas.openxmlformats.org/drawingml/2006/picture">
                 <pic:pic xmlns:pic="http://schemas.openxmlformats.org/drawingml/2006/picture">
                   <pic:nvPicPr>
-                    <pic:cNvPr id="13" name="-662687402.jpg"/>
+                    <pic:cNvPr id="13" name="-528059687.jpg"/>
                     <pic:cNvPicPr/>
                   </pic:nvPicPr>
                   <pic:blipFill>
@@ -1404,7 +1476,7 @@
                   <pic:spPr>
                     <a:xfrm>
                       <a:off x="0" y="0"/>
-                      <a:ext cx="5943600" cy="2628018"/>
+                      <a:ext cx="6188710" cy="5345461"/>
                     </a:xfrm>
                     <a:prstGeom prst="rect">
                       <a:avLst/>
@@ -1433,7 +1505,7 @@
         <w:rPr>
           <w:rFonts w:asciiTheme="minorHAnsi" w:hAnsiTheme="minorHAnsi" w:cstheme="minorHAnsi"/>
         </w:rPr>
-        <w:t>Diagram Bicycle-energy-sharing Concept</w:t>
+        <w:t>Diagram PoC Blocks</w:t>
       </w:r>
     </w:p>
     <w:p>
@@ -1447,7 +1519,6 @@
     <w:p>
       <w:pPr>
         <w:pStyle w:val="Heading2"/>
-        <w:pageBreakBefore/>
         <w:numPr>
           <w:ilvl w:val="0"/>
           <w:numId w:val="2"/>
@@ -1456,7 +1527,7 @@
           <w:tab w:val="clear" w:pos="720"/>
           <w:tab w:val="num" w:pos="900"/>
         </w:tabs>
-        <w:ind w:left="896" w:hanging="539"/>
+        <w:ind w:left="900" w:hanging="540"/>
         <w:rPr>
           <w:rFonts w:asciiTheme="minorHAnsi" w:hAnsiTheme="minorHAnsi" w:cstheme="minorHAnsi"/>
         </w:rPr>
@@ -1466,11 +1537,12 @@
           <w:rFonts w:asciiTheme="minorHAnsi" w:hAnsiTheme="minorHAnsi" w:cstheme="minorHAnsi"/>
         </w:rPr>
         <w:lastRenderedPageBreak/>
-        <w:t>Product Use Case Diagram</w:t>
-      </w:r>
-    </w:p>
-    <w:p>
-      <w:pPr>
+        <w:t>Get on Mom or Dad's Bicycle</w:t>
+      </w:r>
+    </w:p>
+    <w:p>
+      <w:pPr>
+        <w:keepNext/>
         <w:ind w:left="720"/>
         <w:rPr>
           <w:rFonts w:asciiTheme="minorHAnsi" w:hAnsiTheme="minorHAnsi" w:cstheme="minorHAnsi"/>
@@ -1480,6 +1552,7 @@
     </w:p>
     <w:p>
       <w:pPr>
+        <w:keepNext/>
         <w:ind w:left="720"/>
         <w:rPr>
           <w:rFonts w:asciiTheme="minorHAnsi" w:hAnsiTheme="minorHAnsi" w:cstheme="minorHAnsi"/>
@@ -1534,7 +1607,7 @@
           <w:rFonts w:asciiTheme="minorHAnsi" w:hAnsiTheme="minorHAnsi" w:cstheme="minorHAnsi" w:hint="eastAsia"/>
           <w:lang w:eastAsia="ja-JP"/>
         </w:rPr>
-        <w:t>Concept Model.Product Use Case Diagram</w:t>
+        <w:t>Concept Model.Get on Mom or Dad's Bicycle.Get on Mom or Dad's Bicycle.Get on Mom or Dad's Bicycle</w:t>
       </w:r>
     </w:p>
     <w:p>
@@ -1567,10 +1640,10 @@
           <w:noProof/>
         </w:rPr>
         <w:drawing>
-          <wp:inline distT="0" distB="0" distL="0" distR="0" wp14:anchorId="3DABD1C5" wp14:editId="039B3FAC">
-            <wp:extent cx="5943600" cy="4454571"/>
+          <wp:inline distT="0" distB="0" distL="0" distR="0" wp14:anchorId="1C82806B" wp14:editId="55853D2C">
+            <wp:extent cx="6188710" cy="3688667"/>
             <wp:effectExtent l="0" t="0" r="0" b="0"/>
-            <wp:docPr id="14" name="Picture 1048681004.jpg" descr="1048681004.jpg"/>
+            <wp:docPr id="14" name="Picture -801191240.jpg" descr="-801191240.jpg"/>
             <wp:cNvGraphicFramePr>
               <a:graphicFrameLocks xmlns:a="http://schemas.openxmlformats.org/drawingml/2006/main" noChangeAspect="1"/>
             </wp:cNvGraphicFramePr>
@@ -1578,7 +1651,7 @@
               <a:graphicData uri="http://schemas.openxmlformats.org/drawingml/2006/picture">
                 <pic:pic xmlns:pic="http://schemas.openxmlformats.org/drawingml/2006/picture">
                   <pic:nvPicPr>
-                    <pic:cNvPr id="15" name="1048681004.jpg"/>
+                    <pic:cNvPr id="15" name="-801191240.jpg"/>
                     <pic:cNvPicPr/>
                   </pic:nvPicPr>
                   <pic:blipFill>
@@ -1590,7 +1663,7 @@
                   <pic:spPr>
                     <a:xfrm>
                       <a:off x="0" y="0"/>
-                      <a:ext cx="5943600" cy="4454571"/>
+                      <a:ext cx="6188710" cy="3688667"/>
                     </a:xfrm>
                     <a:prstGeom prst="rect">
                       <a:avLst/>
@@ -1619,7 +1692,7 @@
         <w:rPr>
           <w:rFonts w:asciiTheme="minorHAnsi" w:hAnsiTheme="minorHAnsi" w:cstheme="minorHAnsi"/>
         </w:rPr>
-        <w:t>Diagram Product Use Case Diagram</w:t>
+        <w:t>Diagram Get on Mom or Dad's Bicycle</w:t>
       </w:r>
     </w:p>
     <w:p>
@@ -1650,11 +1723,13 @@
         <w:rPr>
           <w:rFonts w:asciiTheme="minorHAnsi" w:hAnsiTheme="minorHAnsi" w:cstheme="minorHAnsi"/>
         </w:rPr>
+        <w:lastRenderedPageBreak/>
         <w:t>Concept Model</w:t>
       </w:r>
     </w:p>
     <w:p>
       <w:pPr>
+        <w:keepNext/>
         <w:ind w:left="720"/>
         <w:rPr>
           <w:rFonts w:asciiTheme="minorHAnsi" w:hAnsiTheme="minorHAnsi" w:cstheme="minorHAnsi"/>
@@ -1664,6 +1739,7 @@
     </w:p>
     <w:p>
       <w:pPr>
+        <w:keepNext/>
         <w:ind w:left="720"/>
         <w:rPr>
           <w:rFonts w:asciiTheme="minorHAnsi" w:hAnsiTheme="minorHAnsi" w:cstheme="minorHAnsi"/>
@@ -1690,6 +1766,7 @@
     </w:p>
     <w:p>
       <w:pPr>
+        <w:keepNext/>
         <w:ind w:firstLine="720"/>
         <w:jc w:val="both"/>
         <w:rPr>
@@ -1723,14 +1800,16 @@
     </w:p>
     <w:p>
       <w:pPr>
-        <w:rPr>
-          <w:rFonts w:asciiTheme="minorHAnsi" w:hAnsiTheme="minorHAnsi" w:cstheme="minorHAnsi"/>
-          <w:lang w:eastAsia="ja-JP"/>
-        </w:rPr>
-      </w:pPr>
-    </w:p>
-    <w:p>
-      <w:pPr>
+        <w:keepNext/>
+        <w:rPr>
+          <w:rFonts w:asciiTheme="minorHAnsi" w:hAnsiTheme="minorHAnsi" w:cstheme="minorHAnsi"/>
+          <w:lang w:eastAsia="ja-JP"/>
+        </w:rPr>
+      </w:pPr>
+    </w:p>
+    <w:p>
+      <w:pPr>
+        <w:keepNext/>
         <w:ind w:firstLine="720"/>
         <w:jc w:val="both"/>
         <w:rPr>
@@ -1750,10 +1829,9 @@
         <w:rPr>
           <w:noProof/>
         </w:rPr>
-        <w:lastRenderedPageBreak/>
         <w:drawing>
-          <wp:inline distT="0" distB="0" distL="0" distR="0" wp14:anchorId="75E6596F" wp14:editId="2102011F">
-            <wp:extent cx="5943600" cy="2884528"/>
+          <wp:inline distT="0" distB="0" distL="0" distR="0" wp14:anchorId="7388A995" wp14:editId="5CDEA8D8">
+            <wp:extent cx="6188710" cy="2930973"/>
             <wp:effectExtent l="0" t="0" r="0" b="0"/>
             <wp:docPr id="16" name="Picture -1823140554.jpg" descr="-1823140554.jpg"/>
             <wp:cNvGraphicFramePr>
@@ -1775,7 +1853,7 @@
                   <pic:spPr>
                     <a:xfrm>
                       <a:off x="0" y="0"/>
-                      <a:ext cx="5943600" cy="2884528"/>
+                      <a:ext cx="6188710" cy="2930973"/>
                     </a:xfrm>
                     <a:prstGeom prst="rect">
                       <a:avLst/>
@@ -1818,7 +1896,6 @@
     <w:p>
       <w:pPr>
         <w:pStyle w:val="Heading2"/>
-        <w:pageBreakBefore/>
         <w:numPr>
           <w:ilvl w:val="0"/>
           <w:numId w:val="2"/>
@@ -1827,7 +1904,7 @@
           <w:tab w:val="clear" w:pos="720"/>
           <w:tab w:val="num" w:pos="900"/>
         </w:tabs>
-        <w:ind w:left="896" w:hanging="539"/>
+        <w:ind w:left="900" w:hanging="540"/>
         <w:rPr>
           <w:rFonts w:asciiTheme="minorHAnsi" w:hAnsiTheme="minorHAnsi" w:cstheme="minorHAnsi"/>
         </w:rPr>
@@ -1837,11 +1914,12 @@
           <w:rFonts w:asciiTheme="minorHAnsi" w:hAnsiTheme="minorHAnsi" w:cstheme="minorHAnsi"/>
         </w:rPr>
         <w:lastRenderedPageBreak/>
-        <w:t>PoC Blocks</w:t>
-      </w:r>
-    </w:p>
-    <w:p>
-      <w:pPr>
+        <w:t>Bicycle sharing system</w:t>
+      </w:r>
+    </w:p>
+    <w:p>
+      <w:pPr>
+        <w:keepNext/>
         <w:ind w:left="720"/>
         <w:rPr>
           <w:rFonts w:asciiTheme="minorHAnsi" w:hAnsiTheme="minorHAnsi" w:cstheme="minorHAnsi"/>
@@ -1851,6 +1929,7 @@
     </w:p>
     <w:p>
       <w:pPr>
+        <w:keepNext/>
         <w:ind w:left="720"/>
         <w:rPr>
           <w:rFonts w:asciiTheme="minorHAnsi" w:hAnsiTheme="minorHAnsi" w:cstheme="minorHAnsi"/>
@@ -1877,6 +1956,7 @@
     </w:p>
     <w:p>
       <w:pPr>
+        <w:keepNext/>
         <w:ind w:firstLine="720"/>
         <w:jc w:val="both"/>
         <w:rPr>
@@ -1905,19 +1985,21 @@
           <w:rFonts w:asciiTheme="minorHAnsi" w:hAnsiTheme="minorHAnsi" w:cstheme="minorHAnsi" w:hint="eastAsia"/>
           <w:lang w:eastAsia="ja-JP"/>
         </w:rPr>
-        <w:t>Proof of Concepts.Procurement PoC1.PoC Blocks</w:t>
-      </w:r>
-    </w:p>
-    <w:p>
-      <w:pPr>
-        <w:rPr>
-          <w:rFonts w:asciiTheme="minorHAnsi" w:hAnsiTheme="minorHAnsi" w:cstheme="minorHAnsi"/>
-          <w:lang w:eastAsia="ja-JP"/>
-        </w:rPr>
-      </w:pPr>
-    </w:p>
-    <w:p>
-      <w:pPr>
+        <w:t>Proof of Concepts.Procurement PoC1.Bicycle sharing system.Bicycle sharing system</w:t>
+      </w:r>
+    </w:p>
+    <w:p>
+      <w:pPr>
+        <w:keepNext/>
+        <w:rPr>
+          <w:rFonts w:asciiTheme="minorHAnsi" w:hAnsiTheme="minorHAnsi" w:cstheme="minorHAnsi"/>
+          <w:lang w:eastAsia="ja-JP"/>
+        </w:rPr>
+      </w:pPr>
+    </w:p>
+    <w:p>
+      <w:pPr>
+        <w:keepNext/>
         <w:ind w:firstLine="720"/>
         <w:jc w:val="both"/>
         <w:rPr>
@@ -1938,10 +2020,10 @@
           <w:noProof/>
         </w:rPr>
         <w:drawing>
-          <wp:inline distT="0" distB="0" distL="0" distR="0" wp14:anchorId="64F1B73C" wp14:editId="280F62BF">
-            <wp:extent cx="5943600" cy="5133749"/>
+          <wp:inline distT="0" distB="0" distL="0" distR="0" wp14:anchorId="65006013" wp14:editId="5A72B189">
+            <wp:extent cx="6188710" cy="4562242"/>
             <wp:effectExtent l="0" t="0" r="0" b="0"/>
-            <wp:docPr id="18" name="Picture -528059687.jpg" descr="-528059687.jpg"/>
+            <wp:docPr id="18" name="Picture 2062111195.jpg" descr="2062111195.jpg"/>
             <wp:cNvGraphicFramePr>
               <a:graphicFrameLocks xmlns:a="http://schemas.openxmlformats.org/drawingml/2006/main" noChangeAspect="1"/>
             </wp:cNvGraphicFramePr>
@@ -1949,7 +2031,7 @@
               <a:graphicData uri="http://schemas.openxmlformats.org/drawingml/2006/picture">
                 <pic:pic xmlns:pic="http://schemas.openxmlformats.org/drawingml/2006/picture">
                   <pic:nvPicPr>
-                    <pic:cNvPr id="19" name="-528059687.jpg"/>
+                    <pic:cNvPr id="19" name="2062111195.jpg"/>
                     <pic:cNvPicPr/>
                   </pic:nvPicPr>
                   <pic:blipFill>
@@ -1961,7 +2043,7 @@
                   <pic:spPr>
                     <a:xfrm>
                       <a:off x="0" y="0"/>
-                      <a:ext cx="5943600" cy="5133749"/>
+                      <a:ext cx="6188710" cy="4562242"/>
                     </a:xfrm>
                     <a:prstGeom prst="rect">
                       <a:avLst/>
@@ -1990,7 +2072,197 @@
         <w:rPr>
           <w:rFonts w:asciiTheme="minorHAnsi" w:hAnsiTheme="minorHAnsi" w:cstheme="minorHAnsi"/>
         </w:rPr>
-        <w:t>Diagram PoC Blocks</w:t>
+        <w:t>Diagram Bicycle sharing system</w:t>
+      </w:r>
+    </w:p>
+    <w:p>
+      <w:pPr>
+        <w:rPr>
+          <w:rFonts w:asciiTheme="minorHAnsi" w:hAnsiTheme="minorHAnsi" w:cstheme="minorHAnsi"/>
+          <w:lang w:eastAsia="ja-JP"/>
+        </w:rPr>
+      </w:pPr>
+    </w:p>
+    <w:p>
+      <w:pPr>
+        <w:pStyle w:val="Heading2"/>
+        <w:numPr>
+          <w:ilvl w:val="0"/>
+          <w:numId w:val="2"/>
+        </w:numPr>
+        <w:tabs>
+          <w:tab w:val="clear" w:pos="720"/>
+          <w:tab w:val="num" w:pos="900"/>
+        </w:tabs>
+        <w:ind w:left="900" w:hanging="540"/>
+        <w:rPr>
+          <w:rFonts w:asciiTheme="minorHAnsi" w:hAnsiTheme="minorHAnsi" w:cstheme="minorHAnsi"/>
+        </w:rPr>
+      </w:pPr>
+      <w:r>
+        <w:rPr>
+          <w:rFonts w:asciiTheme="minorHAnsi" w:hAnsiTheme="minorHAnsi" w:cstheme="minorHAnsi"/>
+        </w:rPr>
+        <w:lastRenderedPageBreak/>
+        <w:t>Park a bicycle</w:t>
+      </w:r>
+    </w:p>
+    <w:p>
+      <w:pPr>
+        <w:keepNext/>
+        <w:ind w:left="720"/>
+        <w:rPr>
+          <w:rFonts w:asciiTheme="minorHAnsi" w:hAnsiTheme="minorHAnsi" w:cstheme="minorHAnsi"/>
+          <w:lang w:eastAsia="ja-JP"/>
+        </w:rPr>
+      </w:pPr>
+    </w:p>
+    <w:p>
+      <w:pPr>
+        <w:keepNext/>
+        <w:ind w:left="720"/>
+        <w:rPr>
+          <w:rFonts w:asciiTheme="minorHAnsi" w:hAnsiTheme="minorHAnsi" w:cstheme="minorHAnsi"/>
+          <w:b/>
+          <w:lang w:eastAsia="ja-JP"/>
+        </w:rPr>
+      </w:pPr>
+      <w:r>
+        <w:rPr>
+          <w:rFonts w:asciiTheme="minorHAnsi" w:hAnsiTheme="minorHAnsi" w:cstheme="minorHAnsi"/>
+          <w:b/>
+          <w:lang w:eastAsia="ja-JP"/>
+        </w:rPr>
+        <w:t xml:space="preserve">Diagram </w:t>
+      </w:r>
+      <w:r>
+        <w:rPr>
+          <w:rFonts w:asciiTheme="minorHAnsi" w:hAnsiTheme="minorHAnsi" w:cstheme="minorHAnsi" w:hint="eastAsia"/>
+          <w:b/>
+          <w:lang w:eastAsia="ja-JP"/>
+        </w:rPr>
+        <w:t>Specification&gt;Documentation</w:t>
+      </w:r>
+    </w:p>
+    <w:p>
+      <w:pPr>
+        <w:keepNext/>
+        <w:ind w:firstLine="720"/>
+        <w:jc w:val="both"/>
+        <w:rPr>
+          <w:rFonts w:asciiTheme="minorHAnsi" w:hAnsiTheme="minorHAnsi" w:cstheme="minorHAnsi"/>
+          <w:lang w:eastAsia="ja-JP"/>
+        </w:rPr>
+      </w:pPr>
+      <w:r>
+        <w:rPr>
+          <w:rFonts w:asciiTheme="minorHAnsi" w:hAnsiTheme="minorHAnsi" w:cstheme="minorHAnsi"/>
+          <w:b/>
+          <w:lang w:eastAsia="ja-JP"/>
+        </w:rPr>
+        <w:t>I</w:t>
+      </w:r>
+      <w:r>
+        <w:rPr>
+          <w:rFonts w:asciiTheme="minorHAnsi" w:hAnsiTheme="minorHAnsi" w:cstheme="minorHAnsi" w:hint="eastAsia"/>
+          <w:b/>
+          <w:lang w:eastAsia="ja-JP"/>
+        </w:rPr>
+        <w:t xml:space="preserve">n: </w:t>
+      </w:r>
+      <w:r>
+        <w:rPr>
+          <w:rFonts w:asciiTheme="minorHAnsi" w:hAnsiTheme="minorHAnsi" w:cstheme="minorHAnsi" w:hint="eastAsia"/>
+          <w:lang w:eastAsia="ja-JP"/>
+        </w:rPr>
+        <w:t>Concept Model.Park a bicycle.Park a bicycle.Park a bicycle</w:t>
+      </w:r>
+    </w:p>
+    <w:p>
+      <w:pPr>
+        <w:keepNext/>
+        <w:rPr>
+          <w:rFonts w:asciiTheme="minorHAnsi" w:hAnsiTheme="minorHAnsi" w:cstheme="minorHAnsi"/>
+          <w:lang w:eastAsia="ja-JP"/>
+        </w:rPr>
+      </w:pPr>
+    </w:p>
+    <w:p>
+      <w:pPr>
+        <w:keepNext/>
+        <w:ind w:firstLine="720"/>
+        <w:jc w:val="both"/>
+        <w:rPr>
+          <w:rFonts w:asciiTheme="minorHAnsi" w:hAnsiTheme="minorHAnsi" w:cstheme="minorHAnsi"/>
+          <w:lang w:eastAsia="ja-JP"/>
+        </w:rPr>
+      </w:pPr>
+    </w:p>
+    <w:p>
+      <w:pPr>
+        <w:jc w:val="center"/>
+        <w:rPr>
+          <w:rFonts w:asciiTheme="minorHAnsi" w:hAnsiTheme="minorHAnsi" w:cstheme="minorHAnsi"/>
+        </w:rPr>
+      </w:pPr>
+      <w:r>
+        <w:rPr>
+          <w:noProof/>
+        </w:rPr>
+        <w:drawing>
+          <wp:inline distT="0" distB="0" distL="0" distR="0" wp14:anchorId="7D11BF8A" wp14:editId="2CEE0B1E">
+            <wp:extent cx="6188710" cy="3653731"/>
+            <wp:effectExtent l="0" t="0" r="0" b="0"/>
+            <wp:docPr id="20" name="Picture -224230240.jpg" descr="-224230240.jpg"/>
+            <wp:cNvGraphicFramePr>
+              <a:graphicFrameLocks xmlns:a="http://schemas.openxmlformats.org/drawingml/2006/main" noChangeAspect="1"/>
+            </wp:cNvGraphicFramePr>
+            <a:graphic xmlns:a="http://schemas.openxmlformats.org/drawingml/2006/main">
+              <a:graphicData uri="http://schemas.openxmlformats.org/drawingml/2006/picture">
+                <pic:pic xmlns:pic="http://schemas.openxmlformats.org/drawingml/2006/picture">
+                  <pic:nvPicPr>
+                    <pic:cNvPr id="21" name="-224230240.jpg"/>
+                    <pic:cNvPicPr/>
+                  </pic:nvPicPr>
+                  <pic:blipFill>
+                    <a:blip r:embed="rId17" cstate="print"/>
+                    <a:stretch>
+                      <a:fillRect/>
+                    </a:stretch>
+                  </pic:blipFill>
+                  <pic:spPr>
+                    <a:xfrm>
+                      <a:off x="0" y="0"/>
+                      <a:ext cx="6188710" cy="3653731"/>
+                    </a:xfrm>
+                    <a:prstGeom prst="rect">
+                      <a:avLst/>
+                    </a:prstGeom>
+                  </pic:spPr>
+                </pic:pic>
+              </a:graphicData>
+            </a:graphic>
+          </wp:inline>
+        </w:drawing>
+      </w:r>
+    </w:p>
+    <w:p>
+      <w:pPr>
+        <w:pStyle w:val="ListParagraph"/>
+        <w:numPr>
+          <w:ilvl w:val="0"/>
+          <w:numId w:val="5"/>
+        </w:numPr>
+        <w:jc w:val="center"/>
+        <w:rPr>
+          <w:rFonts w:asciiTheme="minorHAnsi" w:hAnsiTheme="minorHAnsi" w:cstheme="minorHAnsi"/>
+        </w:rPr>
+      </w:pPr>
+      <w:r>
+        <w:rPr>
+          <w:rFonts w:asciiTheme="minorHAnsi" w:hAnsiTheme="minorHAnsi" w:cstheme="minorHAnsi"/>
+        </w:rPr>
+        <w:t>Diagram Park a bicycle</w:t>
       </w:r>
     </w:p>
     <w:p>
@@ -3016,10 +3288,10 @@
           <w:noProof/>
         </w:rPr>
         <w:drawing>
-          <wp:inline distT="0" distB="0" distL="0" distR="0" wp14:anchorId="714C0D14" wp14:editId="0D9EB45A">
-            <wp:extent cx="5943600" cy="4454571"/>
+          <wp:inline distT="0" distB="0" distL="0" distR="0" wp14:anchorId="432D4CA6" wp14:editId="3BE25279">
+            <wp:extent cx="6188710" cy="4638275"/>
             <wp:effectExtent l="0" t="0" r="0" b="0"/>
-            <wp:docPr id="20" name="Picture 1048681004.jpg" descr="1048681004.jpg"/>
+            <wp:docPr id="22" name="Picture 1048681004.jpg" descr="1048681004.jpg"/>
             <wp:cNvGraphicFramePr>
               <a:graphicFrameLocks xmlns:a="http://schemas.openxmlformats.org/drawingml/2006/main" noChangeAspect="1"/>
             </wp:cNvGraphicFramePr>
@@ -3027,11 +3299,11 @@
               <a:graphicData uri="http://schemas.openxmlformats.org/drawingml/2006/picture">
                 <pic:pic xmlns:pic="http://schemas.openxmlformats.org/drawingml/2006/picture">
                   <pic:nvPicPr>
-                    <pic:cNvPr id="21" name="1048681004.jpg"/>
+                    <pic:cNvPr id="23" name="1048681004.jpg"/>
                     <pic:cNvPicPr/>
                   </pic:nvPicPr>
                   <pic:blipFill>
-                    <a:blip r:embed="rId14" cstate="print"/>
+                    <a:blip r:embed="rId10" cstate="print"/>
                     <a:stretch>
                       <a:fillRect/>
                     </a:stretch>
@@ -3039,7 +3311,7 @@
                   <pic:spPr>
                     <a:xfrm>
                       <a:off x="0" y="0"/>
-                      <a:ext cx="5943600" cy="4454571"/>
+                      <a:ext cx="6188710" cy="4638275"/>
                     </a:xfrm>
                     <a:prstGeom prst="rect">
                       <a:avLst/>
@@ -3064,7 +3336,6 @@
     <w:p>
       <w:pPr>
         <w:pStyle w:val="Heading2"/>
-        <w:pageBreakBefore/>
         <w:widowControl w:val="0"/>
         <w:numPr>
           <w:ilvl w:val="1"/>
@@ -3075,7 +3346,7 @@
         </w:tabs>
         <w:autoSpaceDN w:val="0"/>
         <w:adjustRightInd w:val="0"/>
-        <w:ind w:left="578" w:hanging="578"/>
+        <w:ind w:left="576" w:hanging="576"/>
         <w:rPr>
           <w:rFonts w:asciiTheme="minorHAnsi" w:hAnsiTheme="minorHAnsi" w:cstheme="minorHAnsi"/>
         </w:rPr>
@@ -3086,7 +3357,6 @@
         <w:rPr>
           <w:rFonts w:asciiTheme="minorHAnsi" w:hAnsiTheme="minorHAnsi" w:cstheme="minorHAnsi"/>
         </w:rPr>
-        <w:lastRenderedPageBreak/>
         <w:t>Get on Mom or Dad's Bicycle</w:t>
       </w:r>
       <w:bookmarkEnd w:id="2"/>
@@ -5623,6 +5893,7 @@
                 <w:sz w:val="20"/>
                 <w:szCs w:val="20"/>
               </w:rPr>
+              <w:lastRenderedPageBreak/>
               <w:t>Goal</w:t>
             </w:r>
           </w:p>
@@ -6764,7 +7035,6 @@
         <w:rPr>
           <w:rFonts w:asciiTheme="minorHAnsi" w:hAnsiTheme="minorHAnsi" w:cstheme="minorHAnsi"/>
         </w:rPr>
-        <w:lastRenderedPageBreak/>
         <w:t>Ride a bicycle without much effort</w:t>
       </w:r>
       <w:bookmarkEnd w:id="8"/>
@@ -7452,29 +7722,11 @@
         </w:rPr>
       </w:pPr>
     </w:p>
-    <w:p>
-      <w:pPr>
-        <w:rPr>
-          <w:rFonts w:asciiTheme="minorHAnsi" w:hAnsiTheme="minorHAnsi" w:cstheme="minorHAnsi"/>
-          <w:sz w:val="20"/>
-          <w:szCs w:val="20"/>
-          <w:lang w:eastAsia="ja-JP"/>
-        </w:rPr>
-      </w:pPr>
-    </w:p>
-    <w:p>
-      <w:pPr>
-        <w:rPr>
-          <w:rFonts w:asciiTheme="minorHAnsi" w:hAnsiTheme="minorHAnsi" w:cstheme="minorHAnsi"/>
-          <w:lang w:eastAsia="ja-JP"/>
-        </w:rPr>
-      </w:pPr>
-    </w:p>
     <w:sectPr>
-      <w:headerReference w:type="default" r:id="rId17"/>
-      <w:footerReference w:type="default" r:id="rId18"/>
-      <w:pgSz w:w="12240" w:h="15840"/>
-      <w:pgMar w:top="1440" w:right="1440" w:bottom="1440" w:left="1440" w:header="708" w:footer="708" w:gutter="0"/>
+      <w:headerReference w:type="default" r:id="rId18"/>
+      <w:footerReference w:type="default" r:id="rId19"/>
+      <w:pgSz w:w="12240" w:h="15840" w:code="1"/>
+      <w:pgMar w:top="1361" w:right="1247" w:bottom="1361" w:left="1247" w:header="709" w:footer="709" w:gutter="0"/>
       <w:cols w:space="708"/>
       <w:titlePg/>
       <w:docGrid w:linePitch="360"/>
@@ -7618,7 +7870,7 @@
         <w:lang w:eastAsia="ja-JP" w:bidi="ar-SA"/>
       </w:rPr>
       <w:drawing>
-        <wp:inline distT="0" distB="0" distL="0" distR="0" wp14:anchorId="1F233ECD" wp14:editId="262D10BF">
+        <wp:inline distT="0" distB="0" distL="0" distR="0" wp14:anchorId="0B2F1E45" wp14:editId="29A8EA66">
           <wp:extent cx="2247900" cy="647700"/>
           <wp:effectExtent l="19050" t="0" r="0" b="0"/>
           <wp:docPr id="1" name="図 1" descr="Image result for keio university"/>
@@ -9339,7 +9591,6 @@
   <w:style w:type="character" w:default="1" w:styleId="DefaultParagraphFont">
     <w:name w:val="Default Paragraph Font"/>
     <w:uiPriority w:val="1"/>
-    <w:semiHidden/>
     <w:unhideWhenUsed/>
   </w:style>
   <w:style w:type="table" w:default="1" w:styleId="TableNormal">

</xml_diff>